<commit_message>
Fixed typo in narock/Deliverable_Notes.docx
</commit_message>
<xml_diff>
--- a/deliverables/narock/Deliverable_Notes.docx
+++ b/deliverables/narock/Deliverable_Notes.docx
@@ -42,14 +42,7 @@
           <w:rFonts w:eastAsia="Times New Roman" w:cstheme="minorHAnsi"/>
           <w:color w:val="000000"/>
         </w:rPr>
-        <w:t>Environmental Impact Statements (EIS) and Records of Decisions (ROD)</w:t>
-      </w:r>
-      <w:r>
-        <w:rPr>
-          <w:rFonts w:eastAsia="Times New Roman" w:cstheme="minorHAnsi"/>
-          <w:color w:val="000000"/>
-        </w:rPr>
-        <w:t xml:space="preserve"> using Natural Language Processing (NLP) to identify terms from environmental and resilience ontologies.</w:t>
+        <w:t>Environmental Impact Statements (EIS) and Records of Decisions (ROD) using Natural Language Processing (NLP) to identify terms from environmental and resilience ontologies.</w:t>
       </w:r>
     </w:p>
     <w:p>
@@ -196,14 +189,7 @@
           <w:rFonts w:cstheme="minorHAnsi"/>
           <w:color w:val="000000"/>
         </w:rPr>
-        <w:t>Sustainable Development Goals Interface Ontology</w:t>
-      </w:r>
-      <w:r>
-        <w:rPr>
-          <w:rFonts w:cstheme="minorHAnsi"/>
-          <w:color w:val="000000"/>
-        </w:rPr>
-        <w:t xml:space="preserve"> (SDG).</w:t>
+        <w:t>Sustainable Development Goals Interface Ontology (SDG).</w:t>
       </w:r>
     </w:p>
     <w:p>
@@ -267,21 +253,7 @@
             <w:rStyle w:val="Hyperlink"/>
             <w:rFonts w:cstheme="minorHAnsi"/>
           </w:rPr>
-          <w:t>https://raw.githubusercontent.com/SDG</w:t>
-        </w:r>
-        <w:r>
-          <w:rPr>
-            <w:rStyle w:val="Hyperlink"/>
-            <w:rFonts w:cstheme="minorHAnsi"/>
-          </w:rPr>
-          <w:t>-</w:t>
-        </w:r>
-        <w:r>
-          <w:rPr>
-            <w:rStyle w:val="Hyperlink"/>
-            <w:rFonts w:cstheme="minorHAnsi"/>
-          </w:rPr>
-          <w:t>InterfaceOntology/sdgio/master/sdgio.owl</w:t>
+          <w:t>https://raw.githubusercontent.com/SDG-InterfaceOntology/sdgio/master/sdgio.owl</w:t>
         </w:r>
       </w:hyperlink>
       <w:r>
@@ -327,25 +299,7 @@
           <w:color w:val="333333"/>
           <w:shd w:val="clear" w:color="auto" w:fill="FFFFFF"/>
         </w:rPr>
-        <w:t>Rim Forest Recovery and Reforestation, State of California </w:t>
-      </w:r>
-      <w:r>
-        <w:rPr>
-          <w:rFonts w:eastAsia="Times New Roman" w:cstheme="minorHAnsi"/>
-          <w:bCs/>
-          <w:color w:val="333333"/>
-          <w:shd w:val="clear" w:color="auto" w:fill="FFFFFF"/>
-        </w:rPr>
-        <w:t xml:space="preserve">(2017) and all documents pertaining to </w:t>
-      </w:r>
-      <w:r>
-        <w:rPr>
-          <w:rFonts w:eastAsia="Times New Roman" w:cstheme="minorHAnsi"/>
-          <w:bCs/>
-          <w:color w:val="333333"/>
-          <w:shd w:val="clear" w:color="auto" w:fill="FFFFFF"/>
-        </w:rPr>
-        <w:t xml:space="preserve">Coastal and Social Resiliency Initiatives for </w:t>
+        <w:t xml:space="preserve">Rim Forest Recovery and Reforestation, State of California (2017) and all documents pertaining to Coastal and Social Resiliency Initiatives for </w:t>
       </w:r>
       <w:proofErr w:type="spellStart"/>
       <w:r>
@@ -636,7 +590,21 @@
         <w:rPr>
           <w:rFonts w:eastAsia="Times New Roman" w:cstheme="minorHAnsi"/>
         </w:rPr>
-        <w:t>The semantic tagging was successful and found anywhere from a few hundred to over a thousand terms in each chapter of the ROI and EIS documents. Results can be found as text files in the docs/ directory. However, there were a few practical challenges encountered.</w:t>
+        <w:t>The semantic tagging was successful and found anywhere from a few hundred to over a thousand terms in each chapter of the RO</w:t>
+      </w:r>
+      <w:r>
+        <w:rPr>
+          <w:rFonts w:eastAsia="Times New Roman" w:cstheme="minorHAnsi"/>
+        </w:rPr>
+        <w:t>D</w:t>
+      </w:r>
+      <w:bookmarkStart w:id="0" w:name="_GoBack"/>
+      <w:bookmarkEnd w:id="0"/>
+      <w:r>
+        <w:rPr>
+          <w:rFonts w:eastAsia="Times New Roman" w:cstheme="minorHAnsi"/>
+        </w:rPr>
+        <w:t xml:space="preserve"> and EIS documents. Results can be found as text files in the docs/ directory. However, there were a few practical challenges encountered.</w:t>
       </w:r>
     </w:p>
     <w:p>
@@ -812,21 +780,7 @@
         <w:rPr>
           <w:rFonts w:eastAsia="Times New Roman" w:cstheme="minorHAnsi"/>
         </w:rPr>
-        <w:t xml:space="preserve"> Similarly, I didn’t see any labels in the SWEET ontology that would be of use to us here. </w:t>
-      </w:r>
-      <w:proofErr w:type="gramStart"/>
-      <w:r>
-        <w:rPr>
-          <w:rFonts w:eastAsia="Times New Roman" w:cstheme="minorHAnsi"/>
-        </w:rPr>
-        <w:t>As far as I know, there</w:t>
-      </w:r>
-      <w:proofErr w:type="gramEnd"/>
-      <w:r>
-        <w:rPr>
-          <w:rFonts w:eastAsia="Times New Roman" w:cstheme="minorHAnsi"/>
-        </w:rPr>
-        <w:t xml:space="preserve"> aren’t many environmental/resilience ontologies available. ENVO may be the only option right now.</w:t>
+        <w:t xml:space="preserve"> Similarly, I didn’t see any labels in the SWEET ontology that would be of use to us here. As far as I know, there aren’t many environmental/resilience ontologies available. ENVO may be the only option right now.</w:t>
       </w:r>
     </w:p>
     <w:p>
@@ -910,21 +864,7 @@
         <w:rPr>
           <w:rFonts w:cstheme="minorHAnsi"/>
         </w:rPr>
-        <w:t xml:space="preserve">) then state and local governments could submit a small PROV </w:t>
-      </w:r>
-      <w:proofErr w:type="gramStart"/>
-      <w:r>
-        <w:rPr>
-          <w:rFonts w:cstheme="minorHAnsi"/>
-        </w:rPr>
-        <w:t>file</w:t>
-      </w:r>
-      <w:proofErr w:type="gramEnd"/>
-      <w:r>
-        <w:rPr>
-          <w:rFonts w:cstheme="minorHAnsi"/>
-        </w:rPr>
-        <w:t xml:space="preserve"> simply stating that a</w:t>
+        <w:t>) then state and local governments could submit a small PROV file simply stating that a</w:t>
       </w:r>
       <w:r>
         <w:rPr>
@@ -945,8 +885,6 @@
           <w:rFonts w:cstheme="minorHAnsi"/>
         </w:rPr>
       </w:pPr>
-      <w:bookmarkStart w:id="0" w:name="_GoBack"/>
-      <w:bookmarkEnd w:id="0"/>
     </w:p>
     <w:p>
       <w:pPr>

</xml_diff>